<commit_message>
changed lang to make ML explicit
</commit_message>
<xml_diff>
--- a/data science CV/data-science-CV.docx
+++ b/data science CV/data-science-CV.docx
@@ -544,13 +544,30 @@
         <w:ind w:left="173" w:hanging="173"/>
       </w:pPr>
       <w:r>
-        <w:t>Provided technical leadership and guidance in the development of advanced data analytics solutions, machine learning models,</w:t>
+        <w:t>Provided technical leadership and guidance in the development of advanced data analytics solutions.</w:t>
+      </w:r>
+    </w:p>
+    <w:p>
+      <w:pPr>
+        <w:pStyle w:val="ResumeBullets"/>
+      </w:pPr>
+      <w:r>
+        <w:t>Developed advanced machine learning (</w:t>
+      </w:r>
+      <w:r>
+        <w:t>AI/</w:t>
+      </w:r>
+      <w:r>
+        <w:t>ML) models for analysis and prediction</w:t>
       </w:r>
       <w:r>
         <w:t xml:space="preserve"> </w:t>
       </w:r>
       <w:r>
-        <w:t>and artificial intelligence applications.</w:t>
+        <w:t>across a range of disciplines, including financial analysis, operations and logistics research, epidemiology and public health, and equity in hiring and promotion at federal agencies</w:t>
+      </w:r>
+      <w:r>
+        <w:t>.</w:t>
       </w:r>
     </w:p>
     <w:p>
@@ -559,7 +576,7 @@
         <w:ind w:left="173" w:hanging="173"/>
       </w:pPr>
       <w:r>
-        <w:t>Built systems dynamics and agent‑based models to analyze complex systems across multiple domains. Utilized advanced machine learning techniques to model physical, sociological, and epidemiological systems. Developed and validated statistical and causal models to make predictions, explain drivers, and design interventions.</w:t>
+        <w:t>Presented the findings, recommendations, and the results of complex analysis to a variety of internal and external audiences, including executive‑level decision makers.</w:t>
       </w:r>
     </w:p>
     <w:p>
@@ -568,7 +585,19 @@
         <w:ind w:left="173" w:hanging="173"/>
       </w:pPr>
       <w:r>
-        <w:t>Presented the findings, recommendations, and the results of complex analysis to a variety of internal and external audiences, including executive‑level decision makers.</w:t>
+        <w:t xml:space="preserve">Co‑Principal Investigator (PI) for an internal research and development project focused on improving outcomes and efficiency in the US Veterans’ Affairs disability awards process. Designed research, budgeted, and staffed the team. Conducted technical analysis and changed </w:t>
+      </w:r>
+      <w:r>
+        <w:t>strategy,</w:t>
+      </w:r>
+      <w:r>
+        <w:t xml:space="preserve"> when </w:t>
+      </w:r>
+      <w:r>
+        <w:t>necessary,</w:t>
+      </w:r>
+      <w:r>
+        <w:t xml:space="preserve"> based on project needs.</w:t>
       </w:r>
     </w:p>
     <w:p>
@@ -577,43 +606,35 @@
         <w:ind w:left="173" w:hanging="173"/>
       </w:pPr>
       <w:r>
-        <w:t xml:space="preserve">Co‑Principal Investigator (PI) for an internal research and development project focused on improving outcomes and efficiency in the US Veterans’ Affairs disability awards process. Designed research, budgeted, and staffed the team. Conducted technical analysis and changed </w:t>
-      </w:r>
-      <w:r>
-        <w:t>strategy,</w:t>
-      </w:r>
-      <w:r>
-        <w:t xml:space="preserve"> when </w:t>
-      </w:r>
-      <w:r>
-        <w:t>necessary,</w:t>
-      </w:r>
-      <w:r>
-        <w:t xml:space="preserve"> based on project needs.</w:t>
+        <w:t>Assisted with research design and coded a comprehensive meta‑analysis of Alzheimer’s Disease and related dementias (ADRD), projecting expected ADRD burden at the US State and County level.</w:t>
       </w:r>
     </w:p>
     <w:p>
       <w:pPr>
         <w:pStyle w:val="ResumeBullets"/>
-        <w:ind w:left="173" w:hanging="173"/>
-      </w:pPr>
-      <w:r>
-        <w:t>Assisted with research design and coded a comprehensive meta‑analysis of Alzheimer’s Disease and related dementias (ADRD), projecting expected ADRD burden at the US State and County level.</w:t>
+      </w:pPr>
+      <w:r>
+        <w:t xml:space="preserve">Developed systems dynamics and agent-based models to </w:t>
+      </w:r>
+      <w:r>
+        <w:t xml:space="preserve">reduce </w:t>
+      </w:r>
+      <w:r>
+        <w:t>whale</w:t>
+      </w:r>
+      <w:r>
+        <w:t xml:space="preserve"> strikes</w:t>
+      </w:r>
+      <w:r>
+        <w:t xml:space="preserve"> in major US shipping lanes</w:t>
+      </w:r>
+      <w:r>
+        <w:t>.</w:t>
       </w:r>
     </w:p>
     <w:p>
       <w:pPr>
         <w:pStyle w:val="ResumeBullets"/>
-        <w:ind w:left="173" w:hanging="173"/>
-      </w:pPr>
-      <w:r>
-        <w:t>Developed models and simulated encounters to help shipping vessels avoid striking whales in major US shipping lanes.</w:t>
-      </w:r>
-    </w:p>
-    <w:p>
-      <w:pPr>
-        <w:pStyle w:val="ResumeBullets"/>
-        <w:ind w:left="173" w:hanging="173"/>
       </w:pPr>
       <w:r>
         <w:t>Developed company‑internal R visualization and data processing packages used by multiple projects across the organization.</w:t>
@@ -873,7 +894,21 @@
           <w:i/>
           <w:color w:val="5D5D5D"/>
         </w:rPr>
-        <w:t xml:space="preserve">Jan 2014 ‑ Jul 2018 </w:t>
+        <w:t>Jan 201</w:t>
+      </w:r>
+      <w:r>
+        <w:rPr>
+          <w:i/>
+          <w:color w:val="5D5D5D"/>
+        </w:rPr>
+        <w:t>5</w:t>
+      </w:r>
+      <w:r>
+        <w:rPr>
+          <w:i/>
+          <w:color w:val="5D5D5D"/>
+        </w:rPr>
+        <w:t xml:space="preserve"> ‑ Jul 2018 </w:t>
       </w:r>
     </w:p>
     <w:p>
@@ -1425,10 +1460,7 @@
         <w:ind w:left="-5"/>
       </w:pPr>
       <w:r>
-        <w:t xml:space="preserve">Programming </w:t>
-      </w:r>
-      <w:r>
-        <w:t>Languages</w:t>
+        <w:t>Programming Languages</w:t>
       </w:r>
     </w:p>
     <w:p>
@@ -1586,10 +1618,7 @@
         <w:ind w:left="-5"/>
       </w:pPr>
       <w:r>
-        <w:t>Massachusetts</w:t>
-      </w:r>
-      <w:r>
-        <w:t xml:space="preserve"> Institute of Technology</w:t>
+        <w:t>Massachusetts Institute of Technology</w:t>
       </w:r>
     </w:p>
     <w:tbl>
@@ -1597,12 +1626,6 @@
         <w:tblStyle w:val="TableGrid"/>
         <w:tblW w:w="10318" w:type="dxa"/>
         <w:tblInd w:w="0" w:type="dxa"/>
-        <w:tblCellMar>
-          <w:top w:w="0" w:type="dxa"/>
-          <w:left w:w="0" w:type="dxa"/>
-          <w:bottom w:w="0" w:type="dxa"/>
-          <w:right w:w="0" w:type="dxa"/>
-        </w:tblCellMar>
         <w:tblLook w:val="04A0" w:firstRow="1" w:lastRow="0" w:firstColumn="1" w:lastColumn="0" w:noHBand="0" w:noVBand="1"/>
       </w:tblPr>
       <w:tblGrid>
@@ -3211,27 +3234,14 @@
         <w:color w:val="999999"/>
         <w:sz w:val="16"/>
       </w:rPr>
-      <w:t>June</w:t>
+      <w:t>June 2025</w:t>
     </w:r>
     <w:r>
       <w:rPr>
         <w:color w:val="999999"/>
         <w:sz w:val="16"/>
       </w:rPr>
-      <w:t xml:space="preserve"> 2025</w:t>
-    </w:r>
-    <w:r>
-      <w:rPr>
-        <w:color w:val="999999"/>
-        <w:sz w:val="16"/>
-      </w:rPr>
       <w:tab/>
-    </w:r>
-    <w:r>
-      <w:rPr>
-        <w:color w:val="999999"/>
-        <w:sz w:val="16"/>
-      </w:rPr>
       <w:t>Christopher Burch</w:t>
     </w:r>
     <w:r>
@@ -4929,7 +4939,6 @@
   <w:style w:type="character" w:default="1" w:styleId="DefaultParagraphFont">
     <w:name w:val="Default Paragraph Font"/>
     <w:uiPriority w:val="1"/>
-    <w:semiHidden/>
     <w:unhideWhenUsed/>
   </w:style>
   <w:style w:type="table" w:default="1" w:styleId="TableNormal">

</xml_diff>